<commit_message>
added references for Sunday Theotokia 9-18. No revision yet.
</commit_message>
<xml_diff>
--- a/Psalmody Source/11 Sunday Theotokia Pt 9-17.docx
+++ b/Psalmody Source/11 Sunday Theotokia Pt 9-17.docx
@@ -325,13 +325,21 @@
           <w:tcPr>
             <w:tcW w:w="704" w:type="pct"/>
           </w:tcPr>
-          <w:p/>
+          <w:p>
+            <w:r>
+              <w:t>You are called: O Virgin Mary: the holy flower: of incense.</w:t>
+            </w:r>
+          </w:p>
         </w:tc>
         <w:tc>
           <w:tcPr>
             <w:tcW w:w="711" w:type="pct"/>
           </w:tcPr>
-          <w:p/>
+          <w:p>
+            <w:r>
+              <w:t>You are called: O Mary the Virgin: the holy flower: of incense.</w:t>
+            </w:r>
+          </w:p>
         </w:tc>
         <w:tc>
           <w:tcPr>
@@ -465,13 +473,21 @@
           <w:tcPr>
             <w:tcW w:w="704" w:type="pct"/>
           </w:tcPr>
-          <w:p/>
+          <w:p>
+            <w:r>
+              <w:t>Which sprouted up; and blossomed from: the roots of the patriarchs: and the prophets.</w:t>
+            </w:r>
+          </w:p>
         </w:tc>
         <w:tc>
           <w:tcPr>
             <w:tcW w:w="711" w:type="pct"/>
           </w:tcPr>
-          <w:p/>
+          <w:p>
+            <w:r>
+              <w:t>Which came out: and blossomed: from the root of the patriarchs: and the prophets.</w:t>
+            </w:r>
+          </w:p>
         </w:tc>
         <w:tc>
           <w:tcPr>
@@ -592,13 +608,21 @@
           <w:tcPr>
             <w:tcW w:w="704" w:type="pct"/>
           </w:tcPr>
-          <w:p/>
+          <w:p>
+            <w:r>
+              <w:t>Like the rod: of Aaron the Pri3st: that blossomed forth: and became laden with fruit.</w:t>
+            </w:r>
+          </w:p>
         </w:tc>
         <w:tc>
           <w:tcPr>
             <w:tcW w:w="711" w:type="pct"/>
           </w:tcPr>
-          <w:p/>
+          <w:p>
+            <w:r>
+              <w:t>Like the rod: of Aaron the Priest: which blossomed: and brought forth fruit.</w:t>
+            </w:r>
+          </w:p>
         </w:tc>
         <w:tc>
           <w:tcPr>
@@ -731,13 +755,21 @@
           <w:tcPr>
             <w:tcW w:w="704" w:type="pct"/>
           </w:tcPr>
-          <w:p/>
+          <w:p>
+            <w:r>
+              <w:t>Because you bore the Logos: without the seed of man: and your virginity: was not corrupted.</w:t>
+            </w:r>
+          </w:p>
         </w:tc>
         <w:tc>
           <w:tcPr>
             <w:tcW w:w="711" w:type="pct"/>
           </w:tcPr>
-          <w:p/>
+          <w:p>
+            <w:r>
+              <w:t>For you bore the Word: without the seed of man: and your virginity: was not corrupted.</w:t>
+            </w:r>
+          </w:p>
         </w:tc>
         <w:tc>
           <w:tcPr>
@@ -876,13 +908,39 @@
           <w:tcPr>
             <w:tcW w:w="704" w:type="pct"/>
           </w:tcPr>
-          <w:p/>
+          <w:p>
+            <w:r>
+              <w:lastRenderedPageBreak/>
+              <w:t xml:space="preserve">Therefore, we glorify you: as the </w:t>
+            </w:r>
+            <w:proofErr w:type="spellStart"/>
+            <w:r>
+              <w:t>Theotokos</w:t>
+            </w:r>
+            <w:proofErr w:type="spellEnd"/>
+            <w:r>
+              <w:t xml:space="preserve">: Ask your </w:t>
+            </w:r>
+            <w:r>
+              <w:lastRenderedPageBreak/>
+              <w:t>Son: that He may forgive us.</w:t>
+            </w:r>
+          </w:p>
         </w:tc>
         <w:tc>
           <w:tcPr>
             <w:tcW w:w="711" w:type="pct"/>
           </w:tcPr>
-          <w:p/>
+          <w:p>
+            <w:r>
+              <w:lastRenderedPageBreak/>
+              <w:t xml:space="preserve">Wherefore we glorify you: as Mother of God: Ask </w:t>
+            </w:r>
+            <w:r>
+              <w:lastRenderedPageBreak/>
+              <w:t>your Son: to forgive us.</w:t>
+            </w:r>
+          </w:p>
         </w:tc>
         <w:tc>
           <w:tcPr>
@@ -1203,13 +1261,21 @@
           <w:tcPr>
             <w:tcW w:w="704" w:type="pct"/>
           </w:tcPr>
-          <w:p/>
+          <w:p>
+            <w:r>
+              <w:t>You are more worthy: than all the saints: to pray on our behalf: O full of grace.</w:t>
+            </w:r>
+          </w:p>
         </w:tc>
         <w:tc>
           <w:tcPr>
             <w:tcW w:w="711" w:type="pct"/>
           </w:tcPr>
-          <w:p/>
+          <w:p>
+            <w:r>
+              <w:t>You are more worthy: than all of the saints: to pray on our behalf: O full of grace.</w:t>
+            </w:r>
+          </w:p>
         </w:tc>
         <w:tc>
           <w:tcPr>
@@ -1341,13 +1407,21 @@
           <w:tcPr>
             <w:tcW w:w="704" w:type="pct"/>
           </w:tcPr>
-          <w:p/>
+          <w:p>
+            <w:r>
+              <w:t>You are greatly exalted: more than the patriarchs: and honored more: than the prophets.</w:t>
+            </w:r>
+          </w:p>
         </w:tc>
         <w:tc>
           <w:tcPr>
             <w:tcW w:w="711" w:type="pct"/>
           </w:tcPr>
-          <w:p/>
+          <w:p>
+            <w:r>
+              <w:t>You are greatly exalted: above the patriarchs: and honored: more than the prophets.</w:t>
+            </w:r>
+          </w:p>
         </w:tc>
         <w:tc>
           <w:tcPr>
@@ -1491,13 +1565,21 @@
           <w:tcPr>
             <w:tcW w:w="704" w:type="pct"/>
           </w:tcPr>
-          <w:p/>
+          <w:p>
+            <w:r>
+              <w:t>You have a path: more special: than the Cherubim: and the Seraphim;</w:t>
+            </w:r>
+          </w:p>
         </w:tc>
         <w:tc>
           <w:tcPr>
             <w:tcW w:w="711" w:type="pct"/>
           </w:tcPr>
-          <w:p/>
+          <w:p>
+            <w:r>
+              <w:t>You have a seeking: with boldness: more than the cherubim: and the seraphim.</w:t>
+            </w:r>
+          </w:p>
         </w:tc>
         <w:tc>
           <w:tcPr>
@@ -1621,13 +1703,21 @@
           <w:tcPr>
             <w:tcW w:w="704" w:type="pct"/>
           </w:tcPr>
-          <w:p/>
+          <w:p>
+            <w:r>
+              <w:t>For truly you are: the pride of our race: and the advocate: of our souls.</w:t>
+            </w:r>
+          </w:p>
         </w:tc>
         <w:tc>
           <w:tcPr>
             <w:tcW w:w="711" w:type="pct"/>
           </w:tcPr>
-          <w:p/>
+          <w:p>
+            <w:r>
+              <w:t>For you are truly: the pride of our race: and the advocate: of our souls.</w:t>
+            </w:r>
+          </w:p>
         </w:tc>
         <w:tc>
           <w:tcPr>
@@ -1764,13 +1854,34 @@
           <w:tcPr>
             <w:tcW w:w="704" w:type="pct"/>
           </w:tcPr>
-          <w:p/>
+          <w:p>
+            <w:r>
+              <w:lastRenderedPageBreak/>
+              <w:t>Intercede</w:t>
+            </w:r>
+            <w:r>
+              <w:t xml:space="preserve"> for us: before our </w:t>
+            </w:r>
+            <w:r>
+              <w:lastRenderedPageBreak/>
+              <w:t>Savior: that He may keep us firm: in the upright faith.</w:t>
+            </w:r>
+          </w:p>
         </w:tc>
         <w:tc>
           <w:tcPr>
             <w:tcW w:w="711" w:type="pct"/>
           </w:tcPr>
-          <w:p/>
+          <w:p>
+            <w:r>
+              <w:lastRenderedPageBreak/>
+              <w:t xml:space="preserve">Intercede on our behalf: </w:t>
+            </w:r>
+            <w:r>
+              <w:lastRenderedPageBreak/>
+              <w:t>before our Savior: that He may confirm us: in the upright faith.</w:t>
+            </w:r>
+          </w:p>
         </w:tc>
         <w:tc>
           <w:tcPr>
@@ -1901,13 +2012,21 @@
           <w:tcPr>
             <w:tcW w:w="704" w:type="pct"/>
           </w:tcPr>
-          <w:p/>
+          <w:p>
+            <w:r>
+              <w:t>That He may grant us: the forgiveness of our sins: that we may obtain mercy: through your intercessions.</w:t>
+            </w:r>
+          </w:p>
         </w:tc>
         <w:tc>
           <w:tcPr>
             <w:tcW w:w="711" w:type="pct"/>
           </w:tcPr>
-          <w:p/>
+          <w:p>
+            <w:r>
+              <w:t>That He may grant us: the forgiveness of our sins: and that we may win mercy: through your intercessions.</w:t>
+            </w:r>
+          </w:p>
         </w:tc>
         <w:tc>
           <w:tcPr>
@@ -2124,13 +2243,21 @@
           <w:tcPr>
             <w:tcW w:w="704" w:type="pct"/>
           </w:tcPr>
-          <w:p/>
+          <w:p>
+            <w:r>
+              <w:t>All the high names: of the incorporeal: thousands of angels: and archangels;</w:t>
+            </w:r>
+          </w:p>
         </w:tc>
         <w:tc>
           <w:tcPr>
             <w:tcW w:w="711" w:type="pct"/>
           </w:tcPr>
-          <w:p/>
+          <w:p>
+            <w:r>
+              <w:t>All the high names: of the incorporeal: thousands of angels: and archangels.</w:t>
+            </w:r>
+          </w:p>
         </w:tc>
         <w:tc>
           <w:tcPr>
@@ -2260,13 +2387,21 @@
           <w:tcPr>
             <w:tcW w:w="704" w:type="pct"/>
           </w:tcPr>
-          <w:p/>
+          <w:p>
+            <w:r>
+              <w:t>They could not attain: your high blessedness: you who are clothed in: the glory of the Lord of Hosts.</w:t>
+            </w:r>
+          </w:p>
         </w:tc>
         <w:tc>
           <w:tcPr>
             <w:tcW w:w="711" w:type="pct"/>
           </w:tcPr>
-          <w:p/>
+          <w:p>
+            <w:r>
+              <w:t>They did not attain the height: of your blessedness: O who is clothed in the glory: of the Lord of Hosts.</w:t>
+            </w:r>
+          </w:p>
         </w:tc>
         <w:tc>
           <w:tcPr>
@@ -2276,6 +2411,9 @@
             <w:pPr>
               <w:pStyle w:val="EngHang"/>
             </w:pPr>
+            <w:r>
+              <w:t>Did not</w:t>
+            </w:r>
           </w:p>
         </w:tc>
         <w:tc>
@@ -2398,13 +2536,31 @@
           <w:tcPr>
             <w:tcW w:w="704" w:type="pct"/>
           </w:tcPr>
-          <w:p/>
+          <w:p>
+            <w:r>
+              <w:lastRenderedPageBreak/>
+              <w:t xml:space="preserve">You are brighter: than the sun: and more sparkling: </w:t>
+            </w:r>
+            <w:r>
+              <w:lastRenderedPageBreak/>
+              <w:t>than the Cherubim;</w:t>
+            </w:r>
+          </w:p>
         </w:tc>
         <w:tc>
           <w:tcPr>
             <w:tcW w:w="711" w:type="pct"/>
           </w:tcPr>
-          <w:p/>
+          <w:p>
+            <w:r>
+              <w:lastRenderedPageBreak/>
+              <w:t xml:space="preserve">You are brighter: than the sun: and more brighter: </w:t>
+            </w:r>
+            <w:r>
+              <w:lastRenderedPageBreak/>
+              <w:t>than the cherubim.</w:t>
+            </w:r>
+          </w:p>
         </w:tc>
         <w:tc>
           <w:tcPr>
@@ -2532,13 +2688,21 @@
           <w:tcPr>
             <w:tcW w:w="704" w:type="pct"/>
           </w:tcPr>
-          <w:p/>
+          <w:p>
+            <w:r>
+              <w:t>And the Seraphim: with the six wings: They are joyfully: hovering over you.</w:t>
+            </w:r>
+          </w:p>
         </w:tc>
         <w:tc>
           <w:tcPr>
             <w:tcW w:w="711" w:type="pct"/>
           </w:tcPr>
-          <w:p/>
+          <w:p>
+            <w:r>
+              <w:t>And the seraphim: with six wings: hovering: over you in joy.</w:t>
+            </w:r>
+          </w:p>
         </w:tc>
         <w:tc>
           <w:tcPr>
@@ -2853,13 +3017,21 @@
           <w:tcPr>
             <w:tcW w:w="704" w:type="pct"/>
           </w:tcPr>
-          <w:p/>
+          <w:p>
+            <w:r>
+              <w:t>You glory, O Mary: is higher than heaven: You are more honored than the earth: and its inhabitants;</w:t>
+            </w:r>
+          </w:p>
         </w:tc>
         <w:tc>
           <w:tcPr>
             <w:tcW w:w="711" w:type="pct"/>
           </w:tcPr>
-          <w:p/>
+          <w:p>
+            <w:r>
+              <w:t>You glory, Mary: is higher than heaven: You are honored more than the earth: and those who dwell on it.</w:t>
+            </w:r>
+          </w:p>
         </w:tc>
         <w:tc>
           <w:tcPr>
@@ -2983,13 +3155,21 @@
           <w:tcPr>
             <w:tcW w:w="704" w:type="pct"/>
           </w:tcPr>
-          <w:p/>
+          <w:p>
+            <w:r>
+              <w:t>For truly you are: the real path: leading up: to the heavens.</w:t>
+            </w:r>
+          </w:p>
         </w:tc>
         <w:tc>
           <w:tcPr>
             <w:tcW w:w="711" w:type="pct"/>
           </w:tcPr>
-          <w:p/>
+          <w:p>
+            <w:r>
+              <w:t>For you are truly: the right path: leading: up to the heavens.</w:t>
+            </w:r>
+          </w:p>
         </w:tc>
         <w:tc>
           <w:tcPr>
@@ -3129,13 +3309,21 @@
           <w:tcPr>
             <w:tcW w:w="704" w:type="pct"/>
           </w:tcPr>
-          <w:p/>
+          <w:p>
+            <w:r>
+              <w:t>You were clothed with: joy and gladness: and girdled with power: O Daughter of Zion;</w:t>
+            </w:r>
+          </w:p>
         </w:tc>
         <w:tc>
           <w:tcPr>
             <w:tcW w:w="711" w:type="pct"/>
           </w:tcPr>
-          <w:p/>
+          <w:p>
+            <w:r>
+              <w:t>You are clothed: with joy and gladness: and girdled with power: O daughter of Zion.</w:t>
+            </w:r>
+          </w:p>
         </w:tc>
         <w:tc>
           <w:tcPr>
@@ -3269,13 +3457,21 @@
           <w:tcPr>
             <w:tcW w:w="704" w:type="pct"/>
           </w:tcPr>
-          <w:p/>
+          <w:p>
+            <w:r>
+              <w:t>Oh, she was clothed with: the heavenly garment: so that she covered Adam: with the garment of grace.</w:t>
+            </w:r>
+          </w:p>
         </w:tc>
         <w:tc>
           <w:tcPr>
             <w:tcW w:w="711" w:type="pct"/>
           </w:tcPr>
-          <w:p/>
+          <w:p>
+            <w:r>
+              <w:t>O who was clothed: with the garment of the heavenly: in order to cover Adam: with the garment of grace.</w:t>
+            </w:r>
+          </w:p>
         </w:tc>
         <w:tc>
           <w:tcPr>
@@ -3396,13 +3592,29 @@
           <w:tcPr>
             <w:tcW w:w="704" w:type="pct"/>
           </w:tcPr>
-          <w:p/>
+          <w:p>
+            <w:r>
+              <w:t>You restored Him: to Paradise: the place of joy: and the dwelling of the righteous.</w:t>
+            </w:r>
+          </w:p>
         </w:tc>
         <w:tc>
           <w:tcPr>
             <w:tcW w:w="711" w:type="pct"/>
           </w:tcPr>
-          <w:p/>
+          <w:p>
+            <w:r>
+              <w:t xml:space="preserve">You returned him once more: to paradise: the place of gladness: and the dwelling of the </w:t>
+            </w:r>
+            <w:proofErr w:type="spellStart"/>
+            <w:r>
+              <w:t>rigtheous</w:t>
+            </w:r>
+            <w:proofErr w:type="spellEnd"/>
+            <w:r>
+              <w:t>.</w:t>
+            </w:r>
+          </w:p>
         </w:tc>
         <w:tc>
           <w:tcPr>
@@ -3691,13 +3903,21 @@
           <w:tcPr>
             <w:tcW w:w="704" w:type="pct"/>
           </w:tcPr>
-          <w:p/>
+          <w:p>
+            <w:r>
+              <w:t>A true tabernacle: is Mary the Virgin: The true testimonies: are placed in its midst.</w:t>
+            </w:r>
+          </w:p>
         </w:tc>
         <w:tc>
           <w:tcPr>
             <w:tcW w:w="711" w:type="pct"/>
           </w:tcPr>
-          <w:p/>
+          <w:p>
+            <w:r>
+              <w:t>A true tabernacle: is Mary the Virgin: and the trusted testimonies: are placed in its midst.</w:t>
+            </w:r>
+          </w:p>
         </w:tc>
         <w:tc>
           <w:tcPr>
@@ -3840,13 +4060,21 @@
           <w:tcPr>
             <w:tcW w:w="704" w:type="pct"/>
           </w:tcPr>
-          <w:p/>
+          <w:p>
+            <w:r>
+              <w:t>The undefiled ark: overlaid roundabout with gold: and the cover: of the Cherubim;</w:t>
+            </w:r>
+          </w:p>
         </w:tc>
         <w:tc>
           <w:tcPr>
             <w:tcW w:w="711" w:type="pct"/>
           </w:tcPr>
-          <w:p/>
+          <w:p>
+            <w:r>
+              <w:t>The undefiled ark: overlaid roundabout with gold: and the cherubic: mercy seat.</w:t>
+            </w:r>
+          </w:p>
         </w:tc>
         <w:tc>
           <w:tcPr>
@@ -3977,13 +4205,21 @@
           <w:tcPr>
             <w:tcW w:w="704" w:type="pct"/>
           </w:tcPr>
-          <w:p/>
+          <w:p>
+            <w:r>
+              <w:t>The golden pot: where the manna was hidden: Behold, the Logos of the Father: came and took flesh from you;</w:t>
+            </w:r>
+          </w:p>
         </w:tc>
         <w:tc>
           <w:tcPr>
             <w:tcW w:w="711" w:type="pct"/>
           </w:tcPr>
-          <w:p/>
+          <w:p>
+            <w:r>
+              <w:t>The golden pot: where the manna was hidden: behold, the Word of the Father: came and was incarnate of you.</w:t>
+            </w:r>
+          </w:p>
         </w:tc>
         <w:tc>
           <w:tcPr>
@@ -4126,13 +4362,21 @@
           <w:tcPr>
             <w:tcW w:w="704" w:type="pct"/>
           </w:tcPr>
-          <w:p/>
+          <w:p>
+            <w:r>
+              <w:t>The golden lamp stand: carrying the True Lights; who is the Unapproachable: Light of the world;</w:t>
+            </w:r>
+          </w:p>
         </w:tc>
         <w:tc>
           <w:tcPr>
             <w:tcW w:w="711" w:type="pct"/>
           </w:tcPr>
-          <w:p/>
+          <w:p>
+            <w:r>
+              <w:t>The golden lamp stand: carrying the true light: that is, the light of the world: the unapproachable.</w:t>
+            </w:r>
+          </w:p>
         </w:tc>
         <w:tc>
           <w:tcPr>
@@ -4253,13 +4497,21 @@
           <w:tcPr>
             <w:tcW w:w="704" w:type="pct"/>
           </w:tcPr>
-          <w:p/>
+          <w:p>
+            <w:r>
+              <w:t>The golden censer: carrying the live coal: and the chosen incense: with a rich aroma;</w:t>
+            </w:r>
+          </w:p>
         </w:tc>
         <w:tc>
           <w:tcPr>
             <w:tcW w:w="711" w:type="pct"/>
           </w:tcPr>
-          <w:p/>
+          <w:p>
+            <w:r>
+              <w:t>The golden censer: carrying the fiery coal: and the chosen: aromatic incense.</w:t>
+            </w:r>
+          </w:p>
         </w:tc>
         <w:tc>
           <w:tcPr>
@@ -4380,13 +4632,21 @@
           <w:tcPr>
             <w:tcW w:w="704" w:type="pct"/>
           </w:tcPr>
-          <w:p/>
+          <w:p>
+            <w:r>
+              <w:t>The rod of Aaron: that blossomed: and the holy flower: of incense;</w:t>
+            </w:r>
+          </w:p>
         </w:tc>
         <w:tc>
           <w:tcPr>
             <w:tcW w:w="711" w:type="pct"/>
           </w:tcPr>
-          <w:p/>
+          <w:p>
+            <w:r>
+              <w:t>The rod of Aaron: that blossomed: and the holy flower: of incense.</w:t>
+            </w:r>
+          </w:p>
         </w:tc>
         <w:tc>
           <w:tcPr>
@@ -4513,13 +4773,29 @@
           <w:tcPr>
             <w:tcW w:w="704" w:type="pct"/>
           </w:tcPr>
-          <w:p/>
+          <w:p>
+            <w:r>
+              <w:t>All theses together: direct us to: the miraculous birth: O Virgin Mary.</w:t>
+            </w:r>
+          </w:p>
         </w:tc>
         <w:tc>
           <w:tcPr>
             <w:tcW w:w="711" w:type="pct"/>
           </w:tcPr>
-          <w:p/>
+          <w:p>
+            <w:r>
+              <w:t xml:space="preserve">All these together: direct us: to your wonderful </w:t>
+            </w:r>
+            <w:proofErr w:type="spellStart"/>
+            <w:r>
+              <w:t>birthgiving</w:t>
+            </w:r>
+            <w:proofErr w:type="spellEnd"/>
+            <w:r>
+              <w:t>: O Mary the Virgin.</w:t>
+            </w:r>
+          </w:p>
         </w:tc>
         <w:tc>
           <w:tcPr>
@@ -4830,13 +5106,21 @@
           <w:tcPr>
             <w:tcW w:w="704" w:type="pct"/>
           </w:tcPr>
-          <w:p/>
+          <w:p>
+            <w:r>
+              <w:t>You decorated our souls: O Moses the prophet: by the honor of the tabernacle: which you have adorned.</w:t>
+            </w:r>
+          </w:p>
         </w:tc>
         <w:tc>
           <w:tcPr>
             <w:tcW w:w="711" w:type="pct"/>
           </w:tcPr>
-          <w:p/>
+          <w:p>
+            <w:r>
+              <w:t>You adorned our souls: O Moses the prophet: by the honor of the tabernacle: which you have adorned.</w:t>
+            </w:r>
+          </w:p>
         </w:tc>
         <w:tc>
           <w:tcPr>
@@ -4966,13 +5250,21 @@
           <w:tcPr>
             <w:tcW w:w="704" w:type="pct"/>
           </w:tcPr>
-          <w:p/>
+          <w:p>
+            <w:r>
+              <w:t>The first tabernacle: which Moses had made: was the place for forgiveness: for the children of Israel;</w:t>
+            </w:r>
+          </w:p>
         </w:tc>
         <w:tc>
           <w:tcPr>
             <w:tcW w:w="711" w:type="pct"/>
           </w:tcPr>
-          <w:p/>
+          <w:p>
+            <w:r>
+              <w:t>The first tabernacle: which Moses had made: was a place of forgiveness: for the children of Israel.</w:t>
+            </w:r>
+          </w:p>
         </w:tc>
         <w:tc>
           <w:tcPr>
@@ -5102,13 +5394,21 @@
           <w:tcPr>
             <w:tcW w:w="704" w:type="pct"/>
           </w:tcPr>
-          <w:p/>
+          <w:p>
+            <w:r>
+              <w:t>He made it with glory: according to the word of the Lord: and according to the patterns: He showed unto Him.</w:t>
+            </w:r>
+          </w:p>
         </w:tc>
         <w:tc>
           <w:tcPr>
             <w:tcW w:w="711" w:type="pct"/>
           </w:tcPr>
-          <w:p/>
+          <w:p>
+            <w:r>
+              <w:t>He made it in glory: according to the word of the Lord: and according to all the types: shown unto him.</w:t>
+            </w:r>
+          </w:p>
         </w:tc>
         <w:tc>
           <w:tcPr>
@@ -5238,13 +5538,21 @@
           <w:tcPr>
             <w:tcW w:w="704" w:type="pct"/>
           </w:tcPr>
-          <w:p/>
+          <w:p>
+            <w:r>
+              <w:t>There was an ark: in the tabernacle: overlaid with gold: from within and without.</w:t>
+            </w:r>
+          </w:p>
         </w:tc>
         <w:tc>
           <w:tcPr>
             <w:tcW w:w="711" w:type="pct"/>
           </w:tcPr>
-          <w:p/>
+          <w:p>
+            <w:r>
+              <w:t>There was an ark: in the tabernacle: overlaid with gold: within and without.</w:t>
+            </w:r>
+          </w:p>
         </w:tc>
         <w:tc>
           <w:tcPr>
@@ -5365,13 +5673,31 @@
           <w:tcPr>
             <w:tcW w:w="704" w:type="pct"/>
           </w:tcPr>
-          <w:p/>
+          <w:p>
+            <w:r>
+              <w:lastRenderedPageBreak/>
+              <w:t xml:space="preserve">There was a cover: in the </w:t>
+            </w:r>
+            <w:r>
+              <w:lastRenderedPageBreak/>
+              <w:t>tabernacle: and the golden Cherubim: overshadowed it.</w:t>
+            </w:r>
+          </w:p>
         </w:tc>
         <w:tc>
           <w:tcPr>
             <w:tcW w:w="711" w:type="pct"/>
           </w:tcPr>
-          <w:p/>
+          <w:p>
+            <w:r>
+              <w:lastRenderedPageBreak/>
+              <w:t xml:space="preserve">There was a mercy seat: in </w:t>
+            </w:r>
+            <w:r>
+              <w:lastRenderedPageBreak/>
+              <w:t>the tabernacle: and golden cherubim: overshadowed it.</w:t>
+            </w:r>
+          </w:p>
         </w:tc>
         <w:tc>
           <w:tcPr>
@@ -5502,13 +5828,21 @@
           <w:tcPr>
             <w:tcW w:w="704" w:type="pct"/>
           </w:tcPr>
-          <w:p/>
+          <w:p>
+            <w:r>
+              <w:t>There was a golden pot: in the tabernacle: and a measure of the manna: was hidden in it.</w:t>
+            </w:r>
+          </w:p>
         </w:tc>
         <w:tc>
           <w:tcPr>
             <w:tcW w:w="711" w:type="pct"/>
           </w:tcPr>
-          <w:p/>
+          <w:p>
+            <w:r>
+              <w:t>There was a golden pot: in the tabernacle: a measure of manna: was hidden in it.</w:t>
+            </w:r>
+          </w:p>
         </w:tc>
         <w:tc>
           <w:tcPr>
@@ -5640,13 +5974,21 @@
           <w:tcPr>
             <w:tcW w:w="704" w:type="pct"/>
           </w:tcPr>
-          <w:p/>
+          <w:p>
+            <w:r>
+              <w:t>There was a golden lamp stand: in the tabernacle: and the seven lamps: shined upon it.</w:t>
+            </w:r>
+          </w:p>
         </w:tc>
         <w:tc>
           <w:tcPr>
             <w:tcW w:w="711" w:type="pct"/>
           </w:tcPr>
-          <w:p/>
+          <w:p>
+            <w:r>
+              <w:t>There was a golden lamp-stand: in the tabernacle: on which the seven lamps: illuminated.</w:t>
+            </w:r>
+          </w:p>
         </w:tc>
         <w:tc>
           <w:tcPr>
@@ -5776,13 +6118,21 @@
           <w:tcPr>
             <w:tcW w:w="704" w:type="pct"/>
           </w:tcPr>
-          <w:p/>
+          <w:p>
+            <w:r>
+              <w:t>There was a golden censer: in the tabernacle: and the chosen aloe: was in its midst.</w:t>
+            </w:r>
+          </w:p>
         </w:tc>
         <w:tc>
           <w:tcPr>
             <w:tcW w:w="711" w:type="pct"/>
           </w:tcPr>
-          <w:p/>
+          <w:p>
+            <w:r>
+              <w:t>There was a golden censer: in the tabernacle: and the chosen aloe: was in its midst.</w:t>
+            </w:r>
+          </w:p>
         </w:tc>
         <w:tc>
           <w:tcPr>
@@ -5932,13 +6282,21 @@
           <w:tcPr>
             <w:tcW w:w="704" w:type="pct"/>
           </w:tcPr>
-          <w:p/>
+          <w:p>
+            <w:r>
+              <w:t>There was the flower of incense: in the tabernacle: smelled by all: the house if Israel.</w:t>
+            </w:r>
+          </w:p>
         </w:tc>
         <w:tc>
           <w:tcPr>
             <w:tcW w:w="711" w:type="pct"/>
           </w:tcPr>
-          <w:p/>
+          <w:p>
+            <w:r>
+              <w:t>There was a flower of incense: in the tabernacle: that was smelled by all: the house of Israel.</w:t>
+            </w:r>
+          </w:p>
         </w:tc>
         <w:tc>
           <w:tcPr>
@@ -6069,13 +6427,21 @@
           <w:tcPr>
             <w:tcW w:w="704" w:type="pct"/>
           </w:tcPr>
-          <w:p/>
+          <w:p>
+            <w:r>
+              <w:t>There was the rod of Aaron: in the tabernacle: which has blossomed: without planting or watering.</w:t>
+            </w:r>
+          </w:p>
         </w:tc>
         <w:tc>
           <w:tcPr>
             <w:tcW w:w="711" w:type="pct"/>
           </w:tcPr>
-          <w:p/>
+          <w:p>
+            <w:r>
+              <w:t>There was a rod of Aaron: in the tabernacle: this, which had blossomed: without planting and watering.</w:t>
+            </w:r>
+          </w:p>
         </w:tc>
         <w:tc>
           <w:tcPr>
@@ -6224,13 +6590,21 @@
           <w:tcPr>
             <w:tcW w:w="704" w:type="pct"/>
           </w:tcPr>
-          <w:p/>
+          <w:p>
+            <w:r>
+              <w:t>There was a golden table: in the tabernacle: and the oblation bread: was placed upon it.</w:t>
+            </w:r>
+          </w:p>
         </w:tc>
         <w:tc>
           <w:tcPr>
             <w:tcW w:w="711" w:type="pct"/>
           </w:tcPr>
-          <w:p/>
+          <w:p>
+            <w:r>
+              <w:t>There was a golden table: in the tabernacle: and the bread of the offering: was placed on it.</w:t>
+            </w:r>
+          </w:p>
         </w:tc>
         <w:tc>
           <w:tcPr>
@@ -6361,7 +6735,6 @@
             <w:r>
               <w:t xml:space="preserve"> </w:t>
             </w:r>
-            <w:proofErr w:type="spellStart"/>
             <w:r>
               <w:t>people</w:t>
             </w:r>
@@ -6369,12 +6742,11 @@
               <w:rPr>
                 <w:rFonts w:ascii="Courier New" w:hAnsi="Courier New" w:cs="Courier New"/>
               </w:rPr>
-              <w:t>ʹ</w:t>
+              <w:t>'</w:t>
             </w:r>
             <w:r>
               <w:t>s</w:t>
             </w:r>
-            <w:proofErr w:type="spellEnd"/>
             <w:r>
               <w:t xml:space="preserve"> sins.</w:t>
             </w:r>
@@ -6384,13 +6756,21 @@
           <w:tcPr>
             <w:tcW w:w="704" w:type="pct"/>
           </w:tcPr>
-          <w:p/>
+          <w:p>
+            <w:r>
+              <w:t>There was a high priest: in the tabernacle: offering sacrifices: on account of the people's sins.</w:t>
+            </w:r>
+          </w:p>
         </w:tc>
         <w:tc>
           <w:tcPr>
             <w:tcW w:w="711" w:type="pct"/>
           </w:tcPr>
-          <w:p/>
+          <w:p>
+            <w:r>
+              <w:t>There was a high priest: in the tabernacle: offering sacrifices: for the sins of the people.</w:t>
+            </w:r>
+          </w:p>
         </w:tc>
         <w:tc>
           <w:tcPr>
@@ -6554,13 +6934,35 @@
           <w:tcPr>
             <w:tcW w:w="704" w:type="pct"/>
           </w:tcPr>
-          <w:p/>
+          <w:p>
+            <w:r>
+              <w:t xml:space="preserve">When </w:t>
+            </w:r>
+            <w:r>
+              <w:t>the</w:t>
+            </w:r>
+            <w:r>
+              <w:t xml:space="preserve"> </w:t>
+            </w:r>
+            <w:proofErr w:type="spellStart"/>
+            <w:r>
+              <w:t>Pantocrator</w:t>
+            </w:r>
+            <w:proofErr w:type="spellEnd"/>
+            <w:r>
+              <w:t>: smelled the aroma: there, He lifted: the sins of the people.</w:t>
+            </w:r>
+          </w:p>
         </w:tc>
         <w:tc>
           <w:tcPr>
             <w:tcW w:w="711" w:type="pct"/>
           </w:tcPr>
-          <w:p/>
+          <w:p>
+            <w:r>
+              <w:t>When the Almighty: smelled it: He lifted away: the sins of the people.</w:t>
+            </w:r>
+          </w:p>
         </w:tc>
         <w:tc>
           <w:tcPr>
@@ -6696,13 +7098,22 @@
           <w:tcPr>
             <w:tcW w:w="704" w:type="pct"/>
           </w:tcPr>
-          <w:p/>
+          <w:p>
+            <w:r>
+              <w:lastRenderedPageBreak/>
+              <w:t>Through Mary: the daughter of Joachim: we learned of the true sacrifice: for the forgiveness of sin.</w:t>
+            </w:r>
+          </w:p>
         </w:tc>
         <w:tc>
           <w:tcPr>
             <w:tcW w:w="711" w:type="pct"/>
           </w:tcPr>
-          <w:p/>
+          <w:p>
+            <w:r>
+              <w:t>Through Mary: the daughter of Joachim: we learned of the true sacrifice: for the forgiveness of sins.</w:t>
+            </w:r>
+          </w:p>
         </w:tc>
         <w:tc>
           <w:tcPr>
@@ -7036,13 +7447,21 @@
           <w:tcPr>
             <w:tcW w:w="704" w:type="pct"/>
           </w:tcPr>
-          <w:p/>
+          <w:p>
+            <w:r>
+              <w:t>Who can describe: the honor of the tabernacle: which was decorated by the prophet?</w:t>
+            </w:r>
+          </w:p>
         </w:tc>
         <w:tc>
           <w:tcPr>
             <w:tcW w:w="711" w:type="pct"/>
           </w:tcPr>
-          <w:p/>
+          <w:p>
+            <w:r>
+              <w:t>Who can speak of: the honor of the tabernacle: which was adorned: by the prophet.</w:t>
+            </w:r>
+          </w:p>
         </w:tc>
         <w:tc>
           <w:tcPr>
@@ -7171,13 +7590,21 @@
           <w:tcPr>
             <w:tcW w:w="704" w:type="pct"/>
           </w:tcPr>
-          <w:p/>
+          <w:p>
+            <w:r>
+              <w:t>When the chosen scholars: of the holy Scriptures: saw it they: were greatly amazed.</w:t>
+            </w:r>
+          </w:p>
         </w:tc>
         <w:tc>
           <w:tcPr>
             <w:tcW w:w="711" w:type="pct"/>
           </w:tcPr>
-          <w:p/>
+          <w:p>
+            <w:r>
+              <w:t>When the chosen teachers: of the Holy Scriptures: saw it they were: greatly amazed.</w:t>
+            </w:r>
+          </w:p>
         </w:tc>
         <w:tc>
           <w:tcPr>
@@ -7310,13 +7737,21 @@
           <w:tcPr>
             <w:tcW w:w="704" w:type="pct"/>
           </w:tcPr>
-          <w:p/>
+          <w:p>
+            <w:r>
+              <w:t>They thought with: their bright minds: and explained it through: the holy Scriptures.</w:t>
+            </w:r>
+          </w:p>
         </w:tc>
         <w:tc>
           <w:tcPr>
             <w:tcW w:w="711" w:type="pct"/>
           </w:tcPr>
-          <w:p/>
+          <w:p>
+            <w:r>
+              <w:t>They thought with: their enlightened minds: and explained it: in the Holy Scriptures.</w:t>
+            </w:r>
+          </w:p>
         </w:tc>
         <w:tc>
           <w:tcPr>
@@ -7443,13 +7878,21 @@
           <w:tcPr>
             <w:tcW w:w="704" w:type="pct"/>
           </w:tcPr>
-          <w:p/>
+          <w:p>
+            <w:r>
+              <w:t>They called Mary: the daughter of Joachim: "The true tabernacle: of the Lord of Hosts".</w:t>
+            </w:r>
+          </w:p>
         </w:tc>
         <w:tc>
           <w:tcPr>
             <w:tcW w:w="711" w:type="pct"/>
           </w:tcPr>
-          <w:p/>
+          <w:p>
+            <w:r>
+              <w:t>They called Mary: the daughter of Joachim: the true tabernacle: of the Lord of Hosts.</w:t>
+            </w:r>
+          </w:p>
         </w:tc>
         <w:tc>
           <w:tcPr>
@@ -7578,13 +8021,31 @@
           <w:tcPr>
             <w:tcW w:w="704" w:type="pct"/>
           </w:tcPr>
-          <w:p/>
+          <w:p>
+            <w:r>
+              <w:lastRenderedPageBreak/>
+              <w:t xml:space="preserve">They likened the ark: to the </w:t>
+            </w:r>
+            <w:r>
+              <w:lastRenderedPageBreak/>
+              <w:t>Virgin: and its chosen gold: to her purity.</w:t>
+            </w:r>
+          </w:p>
         </w:tc>
         <w:tc>
           <w:tcPr>
             <w:tcW w:w="711" w:type="pct"/>
           </w:tcPr>
-          <w:p/>
+          <w:p>
+            <w:r>
+              <w:lastRenderedPageBreak/>
+              <w:t xml:space="preserve">They likened the ark: to the </w:t>
+            </w:r>
+            <w:r>
+              <w:lastRenderedPageBreak/>
+              <w:t>Virgin: and its chosen gold: to her purity.</w:t>
+            </w:r>
+          </w:p>
         </w:tc>
         <w:tc>
           <w:tcPr>
@@ -7712,13 +8173,21 @@
           <w:tcPr>
             <w:tcW w:w="704" w:type="pct"/>
           </w:tcPr>
-          <w:p/>
+          <w:p>
+            <w:r>
+              <w:t>They likened the cover: to the Virgin: and the Cherubim of glory: overshadowing her.</w:t>
+            </w:r>
+          </w:p>
         </w:tc>
         <w:tc>
           <w:tcPr>
             <w:tcW w:w="711" w:type="pct"/>
           </w:tcPr>
-          <w:p/>
+          <w:p>
+            <w:r>
+              <w:t>They likened the mercy seat: to the Virgin: and the cherubim of glory: overshadowing her.</w:t>
+            </w:r>
+          </w:p>
         </w:tc>
         <w:tc>
           <w:tcPr>
@@ -7853,13 +8322,21 @@
           <w:tcPr>
             <w:tcW w:w="704" w:type="pct"/>
           </w:tcPr>
-          <w:p/>
+          <w:p>
+            <w:r>
+              <w:t>They likened the golden pot: to the Virgin: and the measure of manna: to our Savior.</w:t>
+            </w:r>
+          </w:p>
         </w:tc>
         <w:tc>
           <w:tcPr>
             <w:tcW w:w="711" w:type="pct"/>
           </w:tcPr>
-          <w:p/>
+          <w:p>
+            <w:r>
+              <w:t>They likened the golden pot: to the Virgin: and its measure of manna: to our Savior.</w:t>
+            </w:r>
+          </w:p>
         </w:tc>
         <w:tc>
           <w:tcPr>
@@ -8007,13 +8484,21 @@
           <w:tcPr>
             <w:tcW w:w="704" w:type="pct"/>
           </w:tcPr>
-          <w:p/>
+          <w:p>
+            <w:r>
+              <w:t>They likened the golden lamp stand: to the Church: and the seven lamps: to its seven orders.</w:t>
+            </w:r>
+          </w:p>
         </w:tc>
         <w:tc>
           <w:tcPr>
             <w:tcW w:w="711" w:type="pct"/>
           </w:tcPr>
-          <w:p/>
+          <w:p>
+            <w:r>
+              <w:t>They likened the golden lamp-stand: to the church: and its seven lamps: to the seven orders.</w:t>
+            </w:r>
+          </w:p>
         </w:tc>
         <w:tc>
           <w:tcPr>
@@ -8130,13 +8615,21 @@
           <w:tcPr>
             <w:tcW w:w="704" w:type="pct"/>
           </w:tcPr>
-          <w:p/>
+          <w:p>
+            <w:r>
+              <w:t>They likened the golden censer: to the Virgin: and its aloes: to Emmanuel.</w:t>
+            </w:r>
+          </w:p>
         </w:tc>
         <w:tc>
           <w:tcPr>
             <w:tcW w:w="711" w:type="pct"/>
           </w:tcPr>
-          <w:p/>
+          <w:p>
+            <w:r>
+              <w:t>They likened the golden censer: to the Virgin: and its aloes: to Emmanuel.</w:t>
+            </w:r>
+          </w:p>
         </w:tc>
         <w:tc>
           <w:tcPr>
@@ -8264,13 +8757,21 @@
           <w:tcPr>
             <w:tcW w:w="704" w:type="pct"/>
           </w:tcPr>
-          <w:p/>
+          <w:p>
+            <w:r>
+              <w:t>They likened the flower of incense: to Mary the Queen: and the chosen incense: to her virginity.</w:t>
+            </w:r>
+          </w:p>
         </w:tc>
         <w:tc>
           <w:tcPr>
             <w:tcW w:w="711" w:type="pct"/>
           </w:tcPr>
-          <w:p/>
+          <w:p>
+            <w:r>
+              <w:t>The likened the flower of incense: to Mary the Queen: and its chosen incense: to her virginity.</w:t>
+            </w:r>
+          </w:p>
         </w:tc>
         <w:tc>
           <w:tcPr>
@@ -8403,13 +8904,21 @@
           <w:tcPr>
             <w:tcW w:w="704" w:type="pct"/>
           </w:tcPr>
-          <w:p/>
+          <w:p>
+            <w:r>
+              <w:t>They likened the rod of Aaron: to the wood of the cross: which my Lord was crucified upon: in order to save us.</w:t>
+            </w:r>
+          </w:p>
         </w:tc>
         <w:tc>
           <w:tcPr>
             <w:tcW w:w="711" w:type="pct"/>
           </w:tcPr>
-          <w:p/>
+          <w:p>
+            <w:r>
+              <w:t>They likened the rod of Aaron: to the wood of the cross: on which my Lord was crucified: in order to save us.</w:t>
+            </w:r>
+          </w:p>
         </w:tc>
         <w:tc>
           <w:tcPr>
@@ -8419,6 +8928,9 @@
             <w:pPr>
               <w:pStyle w:val="EngHang"/>
             </w:pPr>
+            <w:r>
+              <w:t>Upon which</w:t>
+            </w:r>
           </w:p>
         </w:tc>
         <w:tc>
@@ -8544,13 +9056,21 @@
           <w:tcPr>
             <w:tcW w:w="704" w:type="pct"/>
           </w:tcPr>
-          <w:p/>
+          <w:p>
+            <w:r>
+              <w:t>They likened the golden table: to the altar: and the oblation bread: to the Body of the Lord.</w:t>
+            </w:r>
+          </w:p>
         </w:tc>
         <w:tc>
           <w:tcPr>
             <w:tcW w:w="711" w:type="pct"/>
           </w:tcPr>
-          <w:p/>
+          <w:p>
+            <w:r>
+              <w:t>They likened the golden table: to the altar: and the bread of the offering: to the Body of the Lord.</w:t>
+            </w:r>
+          </w:p>
         </w:tc>
         <w:tc>
           <w:tcPr>
@@ -8685,13 +9205,21 @@
           <w:tcPr>
             <w:tcW w:w="704" w:type="pct"/>
           </w:tcPr>
-          <w:p/>
+          <w:p>
+            <w:r>
+              <w:t>The likened the high priest: to our Savior: the True Sacrifice: for the forgiveness of our sins.</w:t>
+            </w:r>
+          </w:p>
         </w:tc>
         <w:tc>
           <w:tcPr>
             <w:tcW w:w="711" w:type="pct"/>
           </w:tcPr>
-          <w:p/>
+          <w:p>
+            <w:r>
+              <w:t>They likened the high priest: to our Savior: the true sacrifice: for the forgiveness of sins.</w:t>
+            </w:r>
+          </w:p>
         </w:tc>
         <w:tc>
           <w:tcPr>
@@ -8819,13 +9347,21 @@
           <w:tcPr>
             <w:tcW w:w="704" w:type="pct"/>
           </w:tcPr>
-          <w:p/>
+          <w:p>
+            <w:r>
+              <w:t>The is He who offered Himself: as an acceptable sacrifice: upon the Cross: for the salvation of our race.</w:t>
+            </w:r>
+          </w:p>
         </w:tc>
         <w:tc>
           <w:tcPr>
             <w:tcW w:w="711" w:type="pct"/>
           </w:tcPr>
-          <w:p/>
+          <w:p>
+            <w:r>
+              <w:t>This is He, Who offered Himself: as an acceptable sacrifice: on the cross: for the salvation of our race.</w:t>
+            </w:r>
+          </w:p>
         </w:tc>
         <w:tc>
           <w:tcPr>
@@ -8954,13 +9490,21 @@
           <w:tcPr>
             <w:tcW w:w="704" w:type="pct"/>
           </w:tcPr>
-          <w:p/>
+          <w:p>
+            <w:r>
+              <w:t>His Good Father: smelled Him in: the evening: on Golgotha.</w:t>
+            </w:r>
+          </w:p>
         </w:tc>
         <w:tc>
           <w:tcPr>
             <w:tcW w:w="711" w:type="pct"/>
           </w:tcPr>
-          <w:p/>
+          <w:p>
+            <w:r>
+              <w:t>His Good Father: smelled it: in the evening: on Golgotha.</w:t>
+            </w:r>
+          </w:p>
         </w:tc>
         <w:tc>
           <w:tcPr>
@@ -9081,13 +9625,21 @@
           <w:tcPr>
             <w:tcW w:w="704" w:type="pct"/>
           </w:tcPr>
-          <w:p/>
+          <w:p>
+            <w:r>
+              <w:t>He opened the gate: of Paradise: He restored Adam: to his leadership.</w:t>
+            </w:r>
+          </w:p>
         </w:tc>
         <w:tc>
           <w:tcPr>
             <w:tcW w:w="711" w:type="pct"/>
           </w:tcPr>
-          <w:p/>
+          <w:p>
+            <w:r>
+              <w:t>He opened the gate: of paradise: and returned Adam once more: to his authority.</w:t>
+            </w:r>
+          </w:p>
         </w:tc>
         <w:tc>
           <w:tcPr>
@@ -9214,13 +9766,21 @@
           <w:tcPr>
             <w:tcW w:w="704" w:type="pct"/>
           </w:tcPr>
-          <w:p/>
+          <w:p>
+            <w:r>
+              <w:t>Through Mary: the daughter of Joachim: we learned of the true sacrifice: for the forgiveness of our sins.</w:t>
+            </w:r>
+          </w:p>
         </w:tc>
         <w:tc>
           <w:tcPr>
             <w:tcW w:w="711" w:type="pct"/>
           </w:tcPr>
-          <w:p/>
+          <w:p>
+            <w:r>
+              <w:t>Through Mary: the daughter of Joachim: we learned of the true sacrifice: for the forgiveness of sins.</w:t>
+            </w:r>
+          </w:p>
         </w:tc>
         <w:tc>
           <w:tcPr>
@@ -9346,13 +9906,21 @@
           <w:tcPr>
             <w:tcW w:w="704" w:type="pct"/>
           </w:tcPr>
-          <w:p/>
+          <w:p>
+            <w:r>
+              <w:t>And we also pray: that we may obtain mercy: through your intercessions: from the Lover of mankind.</w:t>
+            </w:r>
+          </w:p>
         </w:tc>
         <w:tc>
           <w:tcPr>
             <w:tcW w:w="711" w:type="pct"/>
           </w:tcPr>
-          <w:p/>
+          <w:p>
+            <w:r>
+              <w:t>We too pray: that we may win mercy: through your intercessions: with the Lover of Mankind.</w:t>
+            </w:r>
+          </w:p>
         </w:tc>
         <w:tc>
           <w:tcPr>
@@ -9762,13 +10330,21 @@
           <w:tcPr>
             <w:tcW w:w="704" w:type="pct"/>
           </w:tcPr>
-          <w:p/>
+          <w:p>
+            <w:r>
+              <w:t>Who among the gods: is like You, O Lord? You are the true God: who performs wonders.</w:t>
+            </w:r>
+          </w:p>
         </w:tc>
         <w:tc>
           <w:tcPr>
             <w:tcW w:w="711" w:type="pct"/>
           </w:tcPr>
-          <w:p/>
+          <w:p>
+            <w:r>
+              <w:t>Who is likened unto You: O Lord, among the gods: You are the true God: the performer of miracles.</w:t>
+            </w:r>
+          </w:p>
         </w:tc>
         <w:tc>
           <w:tcPr>
@@ -9891,13 +10467,21 @@
           <w:tcPr>
             <w:tcW w:w="704" w:type="pct"/>
           </w:tcPr>
-          <w:p/>
+          <w:p>
+            <w:r>
+              <w:t>You revealed Your power: to the people: and You saved Your people with Your arm.</w:t>
+            </w:r>
+          </w:p>
         </w:tc>
         <w:tc>
           <w:tcPr>
             <w:tcW w:w="711" w:type="pct"/>
           </w:tcPr>
-          <w:p/>
+          <w:p>
+            <w:r>
+              <w:t>You revealed Your power: to the people: and You saved Your people: with your arm.</w:t>
+            </w:r>
+          </w:p>
         </w:tc>
         <w:tc>
           <w:tcPr>
@@ -10022,13 +10606,21 @@
           <w:tcPr>
             <w:tcW w:w="704" w:type="pct"/>
           </w:tcPr>
-          <w:p/>
+          <w:p>
+            <w:r>
+              <w:t>You descended into Hades: and brought up: the captives: from that place.</w:t>
+            </w:r>
+          </w:p>
         </w:tc>
         <w:tc>
           <w:tcPr>
             <w:tcW w:w="711" w:type="pct"/>
           </w:tcPr>
-          <w:p/>
+          <w:p>
+            <w:r>
+              <w:t>You descended into Hades: and brought up: the captivity: in that place.</w:t>
+            </w:r>
+          </w:p>
         </w:tc>
         <w:tc>
           <w:tcPr>
@@ -10148,13 +10740,21 @@
           <w:tcPr>
             <w:tcW w:w="704" w:type="pct"/>
           </w:tcPr>
-          <w:p/>
+          <w:p>
+            <w:r>
+              <w:t>You have granted us: freedom again: as a Good God: for You have risen and saved us.</w:t>
+            </w:r>
+          </w:p>
         </w:tc>
         <w:tc>
           <w:tcPr>
             <w:tcW w:w="711" w:type="pct"/>
           </w:tcPr>
-          <w:p/>
+          <w:p>
+            <w:r>
+              <w:t>You granted us once more: the freedom: as a Good God: for You have risen and saved us.</w:t>
+            </w:r>
+          </w:p>
         </w:tc>
         <w:tc>
           <w:tcPr>
@@ -10379,13 +10979,21 @@
           <w:tcPr>
             <w:tcW w:w="704" w:type="pct"/>
           </w:tcPr>
-          <w:p/>
+          <w:p>
+            <w:r>
+              <w:t>Christ our God: has risen from the dead: He is the First Fruits: of those who slept.</w:t>
+            </w:r>
+          </w:p>
         </w:tc>
         <w:tc>
           <w:tcPr>
             <w:tcW w:w="711" w:type="pct"/>
           </w:tcPr>
-          <w:p/>
+          <w:p>
+            <w:r>
+              <w:t>Christ our God: has risen from the dead: He is the first-fruits: of those who have slept.</w:t>
+            </w:r>
+          </w:p>
         </w:tc>
         <w:tc>
           <w:tcPr>
@@ -10500,13 +11108,21 @@
           <w:tcPr>
             <w:tcW w:w="704" w:type="pct"/>
           </w:tcPr>
-          <w:p/>
+          <w:p>
+            <w:r>
+              <w:t>He appeared to: Mary Magdalene: and spoke to her: and likewise said.</w:t>
+            </w:r>
+          </w:p>
         </w:tc>
         <w:tc>
           <w:tcPr>
             <w:tcW w:w="711" w:type="pct"/>
           </w:tcPr>
-          <w:p/>
+          <w:p>
+            <w:r>
+              <w:t>He appeared to Mary: Magdalene: and spoke with her: in this manner, saying.</w:t>
+            </w:r>
+          </w:p>
         </w:tc>
         <w:tc>
           <w:tcPr>
@@ -10621,13 +11237,21 @@
           <w:tcPr>
             <w:tcW w:w="704" w:type="pct"/>
           </w:tcPr>
-          <w:p/>
+          <w:p>
+            <w:r>
+              <w:t>"Tell my brothers: to go to: Galilee: and there they will see me".</w:t>
+            </w:r>
+          </w:p>
         </w:tc>
         <w:tc>
           <w:tcPr>
             <w:tcW w:w="711" w:type="pct"/>
           </w:tcPr>
-          <w:p/>
+          <w:p>
+            <w:r>
+              <w:t>Tell my brethren: to go to: Galilee: there they will see Me.</w:t>
+            </w:r>
+          </w:p>
         </w:tc>
         <w:tc>
           <w:tcPr>
@@ -10746,13 +11370,21 @@
           <w:tcPr>
             <w:tcW w:w="704" w:type="pct"/>
           </w:tcPr>
-          <w:p/>
+          <w:p>
+            <w:r>
+              <w:t>Mary came to: the disciples: and said, "I have seen the Lord": and that He told her these things.</w:t>
+            </w:r>
+          </w:p>
         </w:tc>
         <w:tc>
           <w:tcPr>
             <w:tcW w:w="711" w:type="pct"/>
           </w:tcPr>
-          <w:p/>
+          <w:p>
+            <w:r>
+              <w:t>Mary came forth: to the disciples saying: that she saw the Lord: and that He told her so.</w:t>
+            </w:r>
+          </w:p>
         </w:tc>
         <w:tc>
           <w:tcPr>
@@ -10954,11 +11586,9 @@
             <w:r>
               <w:t xml:space="preserve">Truly indeed, it was good caring, of Saint Mary, </w:t>
             </w:r>
-            <w:proofErr w:type="spellStart"/>
-            <w:r>
-              <w:t>Magdaline</w:t>
-            </w:r>
-            <w:proofErr w:type="spellEnd"/>
+            <w:r>
+              <w:t>Magdalene</w:t>
+            </w:r>
             <w:r>
               <w:t>.</w:t>
             </w:r>
@@ -10968,13 +11598,21 @@
           <w:tcPr>
             <w:tcW w:w="704" w:type="pct"/>
           </w:tcPr>
-          <w:p/>
+          <w:p>
+            <w:r>
+              <w:t>It was truly: good caring: of the saint: Mary Magdalene.</w:t>
+            </w:r>
+          </w:p>
         </w:tc>
         <w:tc>
           <w:tcPr>
             <w:tcW w:w="711" w:type="pct"/>
           </w:tcPr>
-          <w:p/>
+          <w:p>
+            <w:r>
+              <w:t>Rightly in truth: was the caring: of Saint Mary: Magdalene.</w:t>
+            </w:r>
+          </w:p>
         </w:tc>
         <w:tc>
           <w:tcPr>
@@ -11089,13 +11727,21 @@
           <w:tcPr>
             <w:tcW w:w="704" w:type="pct"/>
           </w:tcPr>
-          <w:p/>
+          <w:p>
+            <w:r>
+              <w:t>She came to the tomb: on the first day of the week: seeking earnestly: the Resurrection of the Lord.</w:t>
+            </w:r>
+          </w:p>
         </w:tc>
         <w:tc>
           <w:tcPr>
             <w:tcW w:w="711" w:type="pct"/>
           </w:tcPr>
-          <w:p/>
+          <w:p>
+            <w:r>
+              <w:t>She came to the tomb: on the first day of the week: seeking earnestly: the resurrection of the Lord.</w:t>
+            </w:r>
+          </w:p>
         </w:tc>
         <w:tc>
           <w:tcPr>
@@ -11220,13 +11866,21 @@
           <w:tcPr>
             <w:tcW w:w="704" w:type="pct"/>
           </w:tcPr>
-          <w:p/>
+          <w:p>
+            <w:r>
+              <w:t>She saw the angel: sitting on the stone: proclaiming and saying: "he is risen. He is not here".</w:t>
+            </w:r>
+          </w:p>
         </w:tc>
         <w:tc>
           <w:tcPr>
             <w:tcW w:w="711" w:type="pct"/>
           </w:tcPr>
-          <w:p/>
+          <w:p>
+            <w:r>
+              <w:t>She saw the angel: sitting on the stone: crying out saying: "He is risen; He is not here!"</w:t>
+            </w:r>
+          </w:p>
         </w:tc>
         <w:tc>
           <w:tcPr>
@@ -11352,13 +12006,31 @@
           <w:tcPr>
             <w:tcW w:w="704" w:type="pct"/>
           </w:tcPr>
-          <w:p/>
+          <w:p>
+            <w:r>
+              <w:lastRenderedPageBreak/>
+              <w:t xml:space="preserve">Therefore, we glorify Him: proclaiming and saying: </w:t>
+            </w:r>
+            <w:r>
+              <w:lastRenderedPageBreak/>
+              <w:t>"Blessed are You, O my Lord Jesus: for You have risen and saved us".</w:t>
+            </w:r>
+          </w:p>
         </w:tc>
         <w:tc>
           <w:tcPr>
             <w:tcW w:w="711" w:type="pct"/>
           </w:tcPr>
-          <w:p/>
+          <w:p>
+            <w:r>
+              <w:lastRenderedPageBreak/>
+              <w:t xml:space="preserve">Wherefore, we glorify Him: crying out saying: "Blessed </w:t>
+            </w:r>
+            <w:r>
+              <w:lastRenderedPageBreak/>
+              <w:t>are You, O my Lord Jesus: for You have risen and saved us."</w:t>
+            </w:r>
+          </w:p>
         </w:tc>
         <w:tc>
           <w:tcPr>
@@ -11385,7 +12057,12 @@
     <w:p>
       <w:pPr>
         <w:pStyle w:val="Heading2non-TOC"/>
+        <w:jc w:val="left"/>
       </w:pPr>
+      <w:r>
+        <w:lastRenderedPageBreak/>
+        <w:t>The Antiphonarium is read.</w:t>
+      </w:r>
     </w:p>
     <w:sectPr>
       <w:pgSz w:w="20160" w:h="12240" w:orient="landscape" w:code="5"/>
@@ -12601,7 +13278,7 @@
 </file>
 
 <file path=customXml/itemProps1.xml><?xml version="1.0" encoding="utf-8"?>
-<ds:datastoreItem xmlns:ds="http://schemas.openxmlformats.org/officeDocument/2006/customXml" ds:itemID="{856E74DE-1159-429B-9FFA-B333D288C778}">
+<ds:datastoreItem xmlns:ds="http://schemas.openxmlformats.org/officeDocument/2006/customXml" ds:itemID="{BC9DA0A0-6B00-45DD-AD7D-4F78C978B664}">
   <ds:schemaRefs>
     <ds:schemaRef ds:uri="http://schemas.openxmlformats.org/officeDocument/2006/bibliography"/>
   </ds:schemaRefs>

</xml_diff>